<commit_message>
changes done in special session file
</commit_message>
<xml_diff>
--- a/gallery/Special-session-CFP-Template (Comsia).docx
+++ b/gallery/Special-session-CFP-Template (Comsia).docx
@@ -25,7 +25,7 @@
           <w:noProof/>
         </w:rPr>
         <w:drawing>
-          <wp:anchor distT="0" distB="0" distL="114300" distR="114300" simplePos="0" relativeHeight="251658240" behindDoc="1" locked="0" layoutInCell="1" allowOverlap="1" wp14:anchorId="0252538E" wp14:editId="51527DDC">
+          <wp:anchor distT="0" distB="0" distL="114300" distR="114300" simplePos="0" relativeHeight="251658240" behindDoc="1" locked="0" layoutInCell="1" allowOverlap="1" wp14:anchorId="0252538E" wp14:editId="66A4A1FB">
             <wp:simplePos x="0" y="0"/>
             <wp:positionH relativeFrom="column">
               <wp:posOffset>2178050</wp:posOffset>
@@ -100,7 +100,7 @@
           <w:noProof/>
         </w:rPr>
         <w:drawing>
-          <wp:anchor distT="0" distB="0" distL="114300" distR="114300" simplePos="0" relativeHeight="251659264" behindDoc="1" locked="0" layoutInCell="1" allowOverlap="1" wp14:anchorId="18BEA209" wp14:editId="5108953F">
+          <wp:anchor distT="0" distB="0" distL="114300" distR="114300" simplePos="0" relativeHeight="251659264" behindDoc="1" locked="0" layoutInCell="1" allowOverlap="1" wp14:anchorId="18BEA209" wp14:editId="0C71039F">
             <wp:simplePos x="0" y="0"/>
             <wp:positionH relativeFrom="column">
               <wp:posOffset>3122930</wp:posOffset>
@@ -308,7 +308,7 @@
           <w:sz w:val="32"/>
           <w:szCs w:val="32"/>
         </w:rPr>
-        <w:t>4</w:t>
+        <w:t>5</w:t>
       </w:r>
     </w:p>
     <w:p>
@@ -344,7 +344,16 @@
           <w:sz w:val="32"/>
           <w:szCs w:val="32"/>
         </w:rPr>
-        <w:t xml:space="preserve"> on Computing and Communication Systems for Industrial Automation &amp; Control</w:t>
+        <w:t xml:space="preserve"> on Computing </w:t>
+      </w:r>
+      <w:r>
+        <w:rPr>
+          <w:b/>
+          <w:color w:val="000000"/>
+          <w:sz w:val="32"/>
+          <w:szCs w:val="32"/>
+        </w:rPr>
+        <w:t>Systems and Intelligent Applications</w:t>
       </w:r>
     </w:p>
     <w:p>
@@ -614,7 +623,21 @@
           <w:b/>
           <w:color w:val="000000"/>
         </w:rPr>
-        <w:t>10-11</w:t>
+        <w:t>28</w:t>
+      </w:r>
+      <w:r>
+        <w:rPr>
+          <w:b/>
+          <w:color w:val="000000"/>
+        </w:rPr>
+        <w:t>-</w:t>
+      </w:r>
+      <w:r>
+        <w:rPr>
+          <w:b/>
+          <w:color w:val="000000"/>
+        </w:rPr>
+        <w:t>29</w:t>
       </w:r>
       <w:r>
         <w:rPr>
@@ -634,20 +657,21 @@
           <w:b/>
           <w:color w:val="000000"/>
         </w:rPr>
-        <w:t>y</w:t>
-      </w:r>
-      <w:r>
-        <w:rPr>
-          <w:b/>
-          <w:color w:val="000000"/>
-        </w:rPr>
-        <w:t xml:space="preserve"> 202</w:t>
-      </w:r>
-      <w:r>
-        <w:rPr>
-          <w:b/>
-        </w:rPr>
-        <w:t>4</w:t>
+        <w:t>rch</w:t>
+      </w:r>
+      <w:r>
+        <w:rPr>
+          <w:b/>
+          <w:color w:val="000000"/>
+        </w:rPr>
+        <w:t xml:space="preserve"> 20</w:t>
+      </w:r>
+      <w:r>
+        <w:rPr>
+          <w:b/>
+          <w:color w:val="000000"/>
+        </w:rPr>
+        <w:t>25</w:t>
       </w:r>
       <w:r>
         <w:rPr>

</xml_diff>